<commit_message>
nuevo update en archivo
</commit_message>
<xml_diff>
--- a/js/Investigación ups.docx
+++ b/js/Investigación ups.docx
@@ -16,12 +16,7 @@
       </w:r>
       <w:proofErr w:type="spellStart"/>
       <w:r>
-        <w:t>ber</w:t>
-      </w:r>
-      <w:bookmarkStart w:id="0" w:name="_GoBack"/>
-      <w:bookmarkEnd w:id="0"/>
-      <w:r>
-        <w:t>nard</w:t>
+        <w:t>bernard</w:t>
       </w:r>
       <w:proofErr w:type="spellEnd"/>
       <w:r>
@@ -366,59 +361,16 @@
           <w:rFonts w:cstheme="minorHAnsi"/>
           <w:color w:val="000000"/>
         </w:rPr>
-        <w:t>Toma de Decisiones Mejorada, s</w:t>
-      </w:r>
-      <w:r>
-        <w:rPr>
-          <w:rFonts w:cstheme="minorHAnsi"/>
-          <w:color w:val="000000"/>
-        </w:rPr>
-        <w:t>e dispone de todos los datos sobre los paquetes y los clientes entre otros a tiempo real.</w:t>
-      </w:r>
-      <w:r>
-        <w:rPr>
-          <w:rFonts w:cstheme="minorHAnsi"/>
-          <w:color w:val="000000"/>
-        </w:rPr>
-        <w:t xml:space="preserve"> </w:t>
-      </w:r>
-      <w:r>
-        <w:rPr>
-          <w:rFonts w:cstheme="minorHAnsi"/>
-          <w:color w:val="000000"/>
-        </w:rPr>
-        <w:t xml:space="preserve">Intimidad con los clientes y proveedores. Mediante diversos métodos como el del código de barras que se adhiere al paquete se les permite a los clientes acceder en cualquier momento a </w:t>
-      </w:r>
-      <w:r>
-        <w:rPr>
-          <w:rFonts w:cstheme="minorHAnsi"/>
-          <w:color w:val="000000"/>
-        </w:rPr>
-        <w:t>todo el detalle</w:t>
-      </w:r>
-      <w:r>
-        <w:rPr>
-          <w:rFonts w:cstheme="minorHAnsi"/>
-          <w:color w:val="000000"/>
-        </w:rPr>
-        <w:t xml:space="preserve"> sobre su paquete</w:t>
-      </w:r>
-      <w:r>
-        <w:rPr>
-          <w:rFonts w:cstheme="minorHAnsi"/>
-          <w:color w:val="000000"/>
-        </w:rPr>
-        <w:t>, como n</w:t>
-      </w:r>
-      <w:r>
-        <w:rPr>
-          <w:rFonts w:cstheme="minorHAnsi"/>
-          <w:color w:val="000000"/>
-        </w:rPr>
-        <w:t>uevos productos, servicios y modelos de negocios. </w:t>
-      </w:r>
-    </w:p>
-    <w:p/>
+        <w:t>Toma de Decisiones Mejorada, se dispone de todos los datos sobre los paquetes y los clientes entre otros a tiempo real. Intimidad con los clientes y proveedores. Mediante diversos métodos como el del código de barras que se adhiere al paquete se les permite a los clientes acceder en cualquier momento a todo el detalle sobre su paquete, como nuevos productos, servicios y modelos de negocios. </w:t>
+      </w:r>
+    </w:p>
+    <w:p>
+      <w:r>
+        <w:t>hsgddnd</w:t>
+      </w:r>
+      <w:bookmarkStart w:id="0" w:name="_GoBack"/>
+      <w:bookmarkEnd w:id="0"/>
+    </w:p>
     <w:sectPr>
       <w:pgSz w:w="12240" w:h="15840"/>
       <w:pgMar w:top="1417" w:right="1701" w:bottom="1417" w:left="1701" w:header="708" w:footer="708" w:gutter="0"/>

</xml_diff>